<commit_message>
Fix ordering of output
</commit_message>
<xml_diff>
--- a/example.docx
+++ b/example.docx
@@ -86,7 +86,15 @@
         <w:pStyle w:val="BodyText"/>
       </w:pPr>
       <w:r>
-        <w:t xml:space="preserve"> </w:t>
+        <w:t xml:space="preserve">Some text</w:t>
+      </w:r>
+    </w:p>
+    <w:p>
+      <w:pPr>
+        <w:pStyle w:val="BodyText"/>
+      </w:pPr>
+      <w:r>
+        <w:t xml:space="preserve">More text</w:t>
       </w:r>
     </w:p>
     <w:bookmarkEnd w:id="20"/>
@@ -182,6 +190,228 @@
         <w:pStyle w:val="Heading2"/>
       </w:pPr>
       <w:r>
+        <w:t xml:space="preserve">Extended Tables</w:t>
+      </w:r>
+    </w:p>
+    <w:tbl>
+      <w:tblPr>
+        <w:tblStyle w:val="Table"/>
+        <w:tblW w:type="pct" w:w="5000"/>
+        <w:tblLayout w:type="fixed"/>
+        <w:tblLook w:firstRow="0" w:lastRow="0" w:firstColumn="0" w:lastColumn="0" w:noHBand="0" w:noVBand="0" w:val="0000"/>
+      </w:tblPr>
+      <w:tblGrid>
+        <w:gridCol w:w="7920"/>
+      </w:tblGrid>
+      <w:tr>
+        <w:tc>
+          <w:tcPr/>
+          <w:bookmarkStart w:id="25" w:name="etbl-data"/>
+          <w:p>
+            <w:pPr>
+              <w:pStyle w:val="SourceCode"/>
+              <w:jc w:val="center"/>
+            </w:pPr>
+            <w:r>
+              <w:rPr>
+                <w:rStyle w:val="VerbatimChar"/>
+              </w:rPr>
+              <w:t xml:space="preserve">   temperature pressure</w:t>
+            </w:r>
+            <w:r>
+              <w:br/>
+            </w:r>
+            <w:r>
+              <w:rPr>
+                <w:rStyle w:val="VerbatimChar"/>
+              </w:rPr>
+              <w:t xml:space="preserve">1            0   0.0002</w:t>
+            </w:r>
+            <w:r>
+              <w:br/>
+            </w:r>
+            <w:r>
+              <w:rPr>
+                <w:rStyle w:val="VerbatimChar"/>
+              </w:rPr>
+              <w:t xml:space="preserve">2           20   0.0012</w:t>
+            </w:r>
+            <w:r>
+              <w:br/>
+            </w:r>
+            <w:r>
+              <w:rPr>
+                <w:rStyle w:val="VerbatimChar"/>
+              </w:rPr>
+              <w:t xml:space="preserve">3           40   0.0060</w:t>
+            </w:r>
+            <w:r>
+              <w:br/>
+            </w:r>
+            <w:r>
+              <w:rPr>
+                <w:rStyle w:val="VerbatimChar"/>
+              </w:rPr>
+              <w:t xml:space="preserve">4           60   0.0300</w:t>
+            </w:r>
+            <w:r>
+              <w:br/>
+            </w:r>
+            <w:r>
+              <w:rPr>
+                <w:rStyle w:val="VerbatimChar"/>
+              </w:rPr>
+              <w:t xml:space="preserve">5           80   0.0900</w:t>
+            </w:r>
+            <w:r>
+              <w:br/>
+            </w:r>
+            <w:r>
+              <w:rPr>
+                <w:rStyle w:val="VerbatimChar"/>
+              </w:rPr>
+              <w:t xml:space="preserve">6          100   0.2700</w:t>
+            </w:r>
+            <w:r>
+              <w:br/>
+            </w:r>
+            <w:r>
+              <w:rPr>
+                <w:rStyle w:val="VerbatimChar"/>
+              </w:rPr>
+              <w:t xml:space="preserve">7          120   0.7500</w:t>
+            </w:r>
+            <w:r>
+              <w:br/>
+            </w:r>
+            <w:r>
+              <w:rPr>
+                <w:rStyle w:val="VerbatimChar"/>
+              </w:rPr>
+              <w:t xml:space="preserve">8          140   1.8500</w:t>
+            </w:r>
+            <w:r>
+              <w:br/>
+            </w:r>
+            <w:r>
+              <w:rPr>
+                <w:rStyle w:val="VerbatimChar"/>
+              </w:rPr>
+              <w:t xml:space="preserve">9          160   4.2000</w:t>
+            </w:r>
+            <w:r>
+              <w:br/>
+            </w:r>
+            <w:r>
+              <w:rPr>
+                <w:rStyle w:val="VerbatimChar"/>
+              </w:rPr>
+              <w:t xml:space="preserve">10         180   8.8000</w:t>
+            </w:r>
+            <w:r>
+              <w:br/>
+            </w:r>
+            <w:r>
+              <w:rPr>
+                <w:rStyle w:val="VerbatimChar"/>
+              </w:rPr>
+              <w:t xml:space="preserve">11         200  17.3000</w:t>
+            </w:r>
+            <w:r>
+              <w:br/>
+            </w:r>
+            <w:r>
+              <w:rPr>
+                <w:rStyle w:val="VerbatimChar"/>
+              </w:rPr>
+              <w:t xml:space="preserve">12         220  32.1000</w:t>
+            </w:r>
+            <w:r>
+              <w:br/>
+            </w:r>
+            <w:r>
+              <w:rPr>
+                <w:rStyle w:val="VerbatimChar"/>
+              </w:rPr>
+              <w:t xml:space="preserve">13         240  57.0000</w:t>
+            </w:r>
+            <w:r>
+              <w:br/>
+            </w:r>
+            <w:r>
+              <w:rPr>
+                <w:rStyle w:val="VerbatimChar"/>
+              </w:rPr>
+              <w:t xml:space="preserve">14         260  96.0000</w:t>
+            </w:r>
+            <w:r>
+              <w:br/>
+            </w:r>
+            <w:r>
+              <w:rPr>
+                <w:rStyle w:val="VerbatimChar"/>
+              </w:rPr>
+              <w:t xml:space="preserve">15         280 157.0000</w:t>
+            </w:r>
+            <w:r>
+              <w:br/>
+            </w:r>
+            <w:r>
+              <w:rPr>
+                <w:rStyle w:val="VerbatimChar"/>
+              </w:rPr>
+              <w:t xml:space="preserve">16         300 247.0000</w:t>
+            </w:r>
+            <w:r>
+              <w:br/>
+            </w:r>
+            <w:r>
+              <w:rPr>
+                <w:rStyle w:val="VerbatimChar"/>
+              </w:rPr>
+              <w:t xml:space="preserve">17         320 376.0000</w:t>
+            </w:r>
+            <w:r>
+              <w:br/>
+            </w:r>
+            <w:r>
+              <w:rPr>
+                <w:rStyle w:val="VerbatimChar"/>
+              </w:rPr>
+              <w:t xml:space="preserve">18         340 558.0000</w:t>
+            </w:r>
+            <w:r>
+              <w:br/>
+            </w:r>
+            <w:r>
+              <w:rPr>
+                <w:rStyle w:val="VerbatimChar"/>
+              </w:rPr>
+              <w:t xml:space="preserve">19         360 806.0000</w:t>
+            </w:r>
+          </w:p>
+          <w:p>
+            <w:pPr>
+              <w:jc w:val="center"/>
+            </w:pPr>
+            <w:pPr>
+              <w:jc w:val="start"/>
+              <w:spacing w:before="200"/>
+              <w:pStyle w:val="ImageCaption"/>
+            </w:pPr>
+            <w:r>
+              <w:t xml:space="preserve">Extended Table 1</w:t>
+            </w:r>
+          </w:p>
+          <w:bookmarkEnd w:id="25"/>
+        </w:tc>
+      </w:tr>
+    </w:tbl>
+    <w:p>
+      <w:pPr>
+        <w:pStyle w:val="Heading2"/>
+      </w:pPr>
+      <w:r>
         <w:t xml:space="preserve">Supplementary Figures</w:t>
       </w:r>
     </w:p>
@@ -198,7 +428,7 @@
       <w:tr>
         <w:tc>
           <w:tcPr/>
-          <w:bookmarkStart w:id="28" w:name="suppfig-additional"/>
+          <w:bookmarkStart w:id="29" w:name="suppfig-additional"/>
           <w:p>
             <w:pPr>
               <w:pStyle w:val="CaptionedFigure"/>
@@ -209,18 +439,18 @@
                 <wp:inline>
                   <wp:extent cx="4620126" cy="3696101"/>
                   <wp:effectExtent b="0" l="0" r="0" t="0"/>
-                  <wp:docPr descr="Supplementary analysis" title="" id="26" name="Picture"/>
+                  <wp:docPr descr="Supplementary analysis" title="" id="27" name="Picture"/>
                   <a:graphic>
                     <a:graphicData uri="http://schemas.openxmlformats.org/drawingml/2006/picture">
                       <pic:pic>
                         <pic:nvPicPr>
-                          <pic:cNvPr descr="example_files/figure-docx/unnamed-chunk-2-1.png" id="27" name="Picture"/>
+                          <pic:cNvPr descr="example_files/figure-docx/unnamed-chunk-2-1.png" id="28" name="Picture"/>
                           <pic:cNvPicPr>
                             <a:picLocks noChangeArrowheads="1" noChangeAspect="1"/>
                           </pic:cNvPicPr>
                         </pic:nvPicPr>
                         <pic:blipFill>
-                          <a:blip r:embed="rId25"/>
+                          <a:blip r:embed="rId26"/>
                           <a:stretch>
                             <a:fillRect/>
                           </a:stretch>
@@ -267,240 +497,6 @@
             </w:pPr>
             <w:r>
               <w:t xml:space="preserve">Supplementary Figure 1</w:t>
-            </w:r>
-          </w:p>
-          <w:bookmarkEnd w:id="28"/>
-        </w:tc>
-      </w:tr>
-    </w:tbl>
-    <w:p>
-      <w:pPr>
-        <w:pStyle w:val="Heading2"/>
-      </w:pPr>
-      <w:r>
-        <w:t xml:space="preserve">Extended Tables</w:t>
-      </w:r>
-    </w:p>
-    <w:tbl>
-      <w:tblPr>
-        <w:tblStyle w:val="Table"/>
-        <w:tblW w:type="pct" w:w="5000"/>
-        <w:tblLayout w:type="fixed"/>
-        <w:tblLook w:firstRow="0" w:lastRow="0" w:firstColumn="0" w:lastColumn="0" w:noHBand="0" w:noVBand="0" w:val="0000"/>
-      </w:tblPr>
-      <w:tblGrid>
-        <w:gridCol w:w="7920"/>
-      </w:tblGrid>
-      <w:tr>
-        <w:tc>
-          <w:tcPr/>
-          <w:bookmarkStart w:id="29" w:name="etbl-data"/>
-          <w:p>
-            <w:pPr>
-              <w:pStyle w:val="SourceCode"/>
-              <w:jc w:val="center"/>
-            </w:pPr>
-            <w:r>
-              <w:rPr>
-                <w:rStyle w:val="NormalTok"/>
-              </w:rPr>
-              <w:t xml:space="preserve">pressure</w:t>
-            </w:r>
-          </w:p>
-          <w:p>
-            <w:pPr>
-              <w:pStyle w:val="SourceCode"/>
-              <w:jc w:val="center"/>
-            </w:pPr>
-            <w:r>
-              <w:rPr>
-                <w:rStyle w:val="VerbatimChar"/>
-              </w:rPr>
-              <w:t xml:space="preserve">   temperature pressure</w:t>
-            </w:r>
-            <w:r>
-              <w:br/>
-            </w:r>
-            <w:r>
-              <w:rPr>
-                <w:rStyle w:val="VerbatimChar"/>
-              </w:rPr>
-              <w:t xml:space="preserve">1            0   0.0002</w:t>
-            </w:r>
-            <w:r>
-              <w:br/>
-            </w:r>
-            <w:r>
-              <w:rPr>
-                <w:rStyle w:val="VerbatimChar"/>
-              </w:rPr>
-              <w:t xml:space="preserve">2           20   0.0012</w:t>
-            </w:r>
-            <w:r>
-              <w:br/>
-            </w:r>
-            <w:r>
-              <w:rPr>
-                <w:rStyle w:val="VerbatimChar"/>
-              </w:rPr>
-              <w:t xml:space="preserve">3           40   0.0060</w:t>
-            </w:r>
-            <w:r>
-              <w:br/>
-            </w:r>
-            <w:r>
-              <w:rPr>
-                <w:rStyle w:val="VerbatimChar"/>
-              </w:rPr>
-              <w:t xml:space="preserve">4           60   0.0300</w:t>
-            </w:r>
-            <w:r>
-              <w:br/>
-            </w:r>
-            <w:r>
-              <w:rPr>
-                <w:rStyle w:val="VerbatimChar"/>
-              </w:rPr>
-              <w:t xml:space="preserve">5           80   0.0900</w:t>
-            </w:r>
-            <w:r>
-              <w:br/>
-            </w:r>
-            <w:r>
-              <w:rPr>
-                <w:rStyle w:val="VerbatimChar"/>
-              </w:rPr>
-              <w:t xml:space="preserve">6          100   0.2700</w:t>
-            </w:r>
-            <w:r>
-              <w:br/>
-            </w:r>
-            <w:r>
-              <w:rPr>
-                <w:rStyle w:val="VerbatimChar"/>
-              </w:rPr>
-              <w:t xml:space="preserve">7          120   0.7500</w:t>
-            </w:r>
-            <w:r>
-              <w:br/>
-            </w:r>
-            <w:r>
-              <w:rPr>
-                <w:rStyle w:val="VerbatimChar"/>
-              </w:rPr>
-              <w:t xml:space="preserve">8          140   1.8500</w:t>
-            </w:r>
-            <w:r>
-              <w:br/>
-            </w:r>
-            <w:r>
-              <w:rPr>
-                <w:rStyle w:val="VerbatimChar"/>
-              </w:rPr>
-              <w:t xml:space="preserve">9          160   4.2000</w:t>
-            </w:r>
-            <w:r>
-              <w:br/>
-            </w:r>
-            <w:r>
-              <w:rPr>
-                <w:rStyle w:val="VerbatimChar"/>
-              </w:rPr>
-              <w:t xml:space="preserve">10         180   8.8000</w:t>
-            </w:r>
-            <w:r>
-              <w:br/>
-            </w:r>
-            <w:r>
-              <w:rPr>
-                <w:rStyle w:val="VerbatimChar"/>
-              </w:rPr>
-              <w:t xml:space="preserve">11         200  17.3000</w:t>
-            </w:r>
-            <w:r>
-              <w:br/>
-            </w:r>
-            <w:r>
-              <w:rPr>
-                <w:rStyle w:val="VerbatimChar"/>
-              </w:rPr>
-              <w:t xml:space="preserve">12         220  32.1000</w:t>
-            </w:r>
-            <w:r>
-              <w:br/>
-            </w:r>
-            <w:r>
-              <w:rPr>
-                <w:rStyle w:val="VerbatimChar"/>
-              </w:rPr>
-              <w:t xml:space="preserve">13         240  57.0000</w:t>
-            </w:r>
-            <w:r>
-              <w:br/>
-            </w:r>
-            <w:r>
-              <w:rPr>
-                <w:rStyle w:val="VerbatimChar"/>
-              </w:rPr>
-              <w:t xml:space="preserve">14         260  96.0000</w:t>
-            </w:r>
-            <w:r>
-              <w:br/>
-            </w:r>
-            <w:r>
-              <w:rPr>
-                <w:rStyle w:val="VerbatimChar"/>
-              </w:rPr>
-              <w:t xml:space="preserve">15         280 157.0000</w:t>
-            </w:r>
-            <w:r>
-              <w:br/>
-            </w:r>
-            <w:r>
-              <w:rPr>
-                <w:rStyle w:val="VerbatimChar"/>
-              </w:rPr>
-              <w:t xml:space="preserve">16         300 247.0000</w:t>
-            </w:r>
-            <w:r>
-              <w:br/>
-            </w:r>
-            <w:r>
-              <w:rPr>
-                <w:rStyle w:val="VerbatimChar"/>
-              </w:rPr>
-              <w:t xml:space="preserve">17         320 376.0000</w:t>
-            </w:r>
-            <w:r>
-              <w:br/>
-            </w:r>
-            <w:r>
-              <w:rPr>
-                <w:rStyle w:val="VerbatimChar"/>
-              </w:rPr>
-              <w:t xml:space="preserve">18         340 558.0000</w:t>
-            </w:r>
-            <w:r>
-              <w:br/>
-            </w:r>
-            <w:r>
-              <w:rPr>
-                <w:rStyle w:val="VerbatimChar"/>
-              </w:rPr>
-              <w:t xml:space="preserve">19         360 806.0000</w:t>
-            </w:r>
-          </w:p>
-          <w:p>
-            <w:pPr>
-              <w:jc w:val="center"/>
-            </w:pPr>
-            <w:pPr>
-              <w:jc w:val="start"/>
-              <w:spacing w:before="200"/>
-              <w:pStyle w:val="ImageCaption"/>
-            </w:pPr>
-            <w:r>
-              <w:t xml:space="preserve">Extended Table 1</w:t>
             </w:r>
           </w:p>
           <w:bookmarkEnd w:id="29"/>

</xml_diff>